<commit_message>
Finished 410 hw02, 421 group 1 review (UMAP)
</commit_message>
<xml_diff>
--- a/MSiA 411/hw02/hw02.docx
+++ b/MSiA 411/hw02/hw02.docx
@@ -1,6 +1,6 @@
 
 <file path=word/document.xml><?xml version="1.0" encoding="utf-8"?>
-<w:document xmlns:wpc="http://schemas.microsoft.com/office/word/2010/wordprocessingCanvas" xmlns:cx="http://schemas.microsoft.com/office/drawing/2014/chartex" xmlns:cx1="http://schemas.microsoft.com/office/drawing/2015/9/8/chartex" xmlns:cx2="http://schemas.microsoft.com/office/drawing/2015/10/21/chartex" xmlns:cx3="http://schemas.microsoft.com/office/drawing/2016/5/9/chartex" xmlns:cx4="http://schemas.microsoft.com/office/drawing/2016/5/10/chartex" xmlns:cx5="http://schemas.microsoft.com/office/drawing/2016/5/11/chartex" xmlns:cx6="http://schemas.microsoft.com/office/drawing/2016/5/12/chartex" xmlns:cx7="http://schemas.microsoft.com/office/drawing/2016/5/13/chartex" xmlns:cx8="http://schemas.microsoft.com/office/drawing/2016/5/14/chartex" xmlns:mc="http://schemas.openxmlformats.org/markup-compatibility/2006" xmlns:aink="http://schemas.microsoft.com/office/drawing/2016/ink" xmlns:am3d="http://schemas.microsoft.com/office/drawing/2017/model3d" xmlns:o="urn:schemas-microsoft-com:office:office" xmlns:oel="http://schemas.microsoft.com/office/2019/extlst" xmlns:r="http://schemas.openxmlformats.org/officeDocument/2006/relationships" xmlns:m="http://schemas.openxmlformats.org/officeDocument/2006/math" xmlns:v="urn:schemas-microsoft-com:vml" xmlns:wp14="http://schemas.microsoft.com/office/word/2010/wordprocessingDrawing" xmlns:wp="http://schemas.openxmlformats.org/drawingml/2006/wordprocessingDrawing" xmlns:w10="urn:schemas-microsoft-com:office:word" xmlns:w="http://schemas.openxmlformats.org/wordprocessingml/2006/main" xmlns:w14="http://schemas.microsoft.com/office/word/2010/wordml" xmlns:w15="http://schemas.microsoft.com/office/word/2012/wordml" xmlns:w16cex="http://schemas.microsoft.com/office/word/2018/wordml/cex" xmlns:w16cid="http://schemas.microsoft.com/office/word/2016/wordml/cid" xmlns:w16="http://schemas.microsoft.com/office/word/2018/wordml" xmlns:w16sdtdh="http://schemas.microsoft.com/office/word/2020/wordml/sdtdatahash" xmlns:w16se="http://schemas.microsoft.com/office/word/2015/wordml/symex" xmlns:wpg="http://schemas.microsoft.com/office/word/2010/wordprocessingGroup" xmlns:wpi="http://schemas.microsoft.com/office/word/2010/wordprocessingInk" xmlns:wne="http://schemas.microsoft.com/office/word/2006/wordml" xmlns:wps="http://schemas.microsoft.com/office/word/2010/wordprocessingShape" mc:Ignorable="w14 w15 w16se w16cid w16 w16cex w16sdtdh wp14">
+<w:document xmlns:wpc="http://schemas.microsoft.com/office/word/2010/wordprocessingCanvas" xmlns:mc="http://schemas.openxmlformats.org/markup-compatibility/2006" xmlns:o="urn:schemas-microsoft-com:office:office" xmlns:r="http://schemas.openxmlformats.org/officeDocument/2006/relationships" xmlns:m="http://schemas.openxmlformats.org/officeDocument/2006/math" xmlns:v="urn:schemas-microsoft-com:vml" xmlns:wp14="http://schemas.microsoft.com/office/word/2010/wordprocessingDrawing" xmlns:wp="http://schemas.openxmlformats.org/drawingml/2006/wordprocessingDrawing" xmlns:w10="urn:schemas-microsoft-com:office:word" xmlns:w="http://schemas.openxmlformats.org/wordprocessingml/2006/main" xmlns:w14="http://schemas.microsoft.com/office/word/2010/wordml" xmlns:w15="http://schemas.microsoft.com/office/word/2012/wordml" xmlns:wpg="http://schemas.microsoft.com/office/word/2010/wordprocessingGroup" xmlns:wpi="http://schemas.microsoft.com/office/word/2010/wordprocessingInk" xmlns:wne="http://schemas.microsoft.com/office/word/2006/wordml" xmlns:wps="http://schemas.microsoft.com/office/word/2010/wordprocessingShape" mc:Ignorable="w14 w15 wp14">
   <w:body>
     <w:p>
       <w:pPr>
@@ -74,8 +74,28 @@
         </w:tabs>
       </w:pPr>
       <w:r>
-        <w:t>The bar chart, also known as a bar graph, is a widely used method for data visualization. It is a chart that presents categorical data with rectangular bars of lengths proportional to the values that they represent. The bars can be plotted vertically or horizontally and can be used to compare the values of different categories.</w:t>
-      </w:r>
+        <w:t>The history of the bar chart can be traced back to the early 18th century. William Playfair, a Scottish economist and statistician, is credited with creating the first bar chart in 1786. He used it to represent the trade of different countries in his book "The Commercial and Political Atlas."</w:t>
+      </w:r>
+      <w:r>
+        <w:t xml:space="preserve"> </w:t>
+      </w:r>
+      <w:r>
+        <w:t>In the following decades, the bar chart began to be used more widely in various fields such as business, science, and education. In 1821, the German scientist Carl Friedrich Gauss used a bar chart to represent the distribution of mathematical data in his book "Theoria Motus Corporum Coelestium."</w:t>
+      </w:r>
+      <w:r>
+        <w:t xml:space="preserve"> </w:t>
+      </w:r>
+      <w:r>
+        <w:t>In the late 19th century, the bar chart became increasingly popular in the field of statistics. The American statistician Charles Henry Dow, who co-founded the Wall Street Journal, used bar charts to represent stock market data. In the early 20th century, the British statistician Florence Nightingale used bar charts to represent the causes of death in hospitals during the Crimean War, which helped to improve conditions in hospitals.</w:t>
+      </w:r>
+      <w:r>
+        <w:t xml:space="preserve"> </w:t>
+      </w:r>
+      <w:r>
+        <w:t>In recent years, the bar chart has been used in a variety of software and online tools, making it easier to create and share. With the advent of data visualization software and tools, the bar chart has become an essential tool for data analysis and presentation.</w:t>
+      </w:r>
+      <w:bookmarkStart w:id="0" w:name="_GoBack"/>
+      <w:bookmarkEnd w:id="0"/>
     </w:p>
     <w:p>
       <w:pPr>
@@ -85,7 +105,19 @@
         </w:tabs>
       </w:pPr>
       <w:r>
-        <w:t>The history of the bar chart can be traced back to the early 18th century. William Playfair, a Scottish economist and statistician, is credited with creating the first bar chart in 1786. He used it to represent the trade of different countries in his book "The Commercial and Political Atlas."</w:t>
+        <w:t>In terms of best practices for using bar charts, it is important to ensure that the bars are labeled clearly and accurately, and that the scales used on the axes are appropriate for the data being represented. Additionally, it is important to use colors and patterns appropriately to help the viewer distinguish between different bars or groups of bars.</w:t>
+      </w:r>
+      <w:r>
+        <w:t xml:space="preserve"> </w:t>
+      </w:r>
+      <w:r>
+        <w:t>Data analysts and data scientists should use bar charts when they want to compare the values of different categories, such as comparing the sales of different products or the number of votes for different candidates. They should also use bar charts when they want to show the distribution of data, such as showing the frequency of different values in a dataset.</w:t>
+      </w:r>
+      <w:r>
+        <w:t xml:space="preserve"> </w:t>
+      </w:r>
+      <w:r>
+        <w:t>On the other hand, bar charts are not the best choice when the data is continuous and requires more precision, such as showing temperature changes over time, in this case a line chart would be more appropriate. Additionally, bar charts are not suitable when the number of categories is large, as the chart can become cluttered and difficult to read.</w:t>
       </w:r>
     </w:p>
     <w:p>
@@ -96,7 +128,7 @@
         </w:tabs>
       </w:pPr>
       <w:r>
-        <w:t>In the following decades, the bar chart began to be used more widely in various fields such as business, science, and education. In 1821, the German scientist Carl Friedrich Gauss used a bar chart to represent the distribution of mathematical data in his book "Theoria Motus Corporum Coelestium."</w:t>
+        <w:t>In conclusion, the bar chart is an important data visualization tool with a rich history dating back to the 18th century. It is an effective tool when you want to compare the values of different categories or show the distribution of data. It is important to follow best practices such as ensuring clear and accurate labeling, using appropriate scales, and using colors and patterns appropriately when creating bar charts. However, it's not suitable when the data is continuous, or the number of categories is large.</w:t>
       </w:r>
     </w:p>
     <w:p>
@@ -105,21 +137,54 @@
           <w:tab w:val="left" w:pos="0"/>
           <w:tab w:val="right" w:pos="10800"/>
         </w:tabs>
-      </w:pPr>
-      <w:r>
-        <w:t>In the late 19th century, the bar chart became increasingly popular in the field of statistics. The American statistician Charles Henry Dow, who co-founded the Wall Street Journal, used bar charts to represent stock market data. In the early 20th century, the British statistician Florence Nightingale used bar charts to represent the causes of death in hospitals during the Crimean War, which helped to improve conditions in hospitals.</w:t>
-      </w:r>
-    </w:p>
-    <w:p>
-      <w:pPr>
+        <w:rPr>
+          <w:bCs/>
+          <w:sz w:val="32"/>
+          <w:szCs w:val="32"/>
+        </w:rPr>
+      </w:pPr>
+      <w:r>
+        <w:rPr>
+          <w:b/>
+          <w:bCs/>
+          <w:sz w:val="32"/>
+          <w:szCs w:val="32"/>
+        </w:rPr>
+        <w:t>Data Set</w:t>
+      </w:r>
+      <w:r>
+        <w:rPr>
+          <w:bCs/>
+          <w:sz w:val="32"/>
+          <w:szCs w:val="32"/>
+        </w:rPr>
+        <w:t>:</w:t>
+      </w:r>
+    </w:p>
+    <w:p>
+      <w:pPr>
+        <w:pStyle w:val="ListParagraph"/>
+        <w:numPr>
+          <w:ilvl w:val="0"/>
+          <w:numId w:val="1"/>
+        </w:numPr>
         <w:tabs>
           <w:tab w:val="left" w:pos="0"/>
           <w:tab w:val="right" w:pos="10800"/>
         </w:tabs>
-      </w:pPr>
-      <w:r>
-        <w:t>In recent years, the bar chart has been used in a variety of software and online tools, making it easier to create and share. With the advent of data visualization software and tools, the bar chart has become an essential tool for data analysis and presentation.</w:t>
-      </w:r>
+        <w:rPr>
+          <w:bCs/>
+        </w:rPr>
+      </w:pPr>
+      <w:hyperlink r:id="rId7" w:history="1">
+        <w:r>
+          <w:rPr>
+            <w:rStyle w:val="Hyperlink"/>
+            <w:bCs/>
+          </w:rPr>
+          <w:t>https://www.kaggle.com/datasets/gregorut/videogamesales</w:t>
+        </w:r>
+      </w:hyperlink>
     </w:p>
     <w:p>
       <w:pPr>
@@ -127,9 +192,28 @@
           <w:tab w:val="left" w:pos="0"/>
           <w:tab w:val="right" w:pos="10800"/>
         </w:tabs>
-      </w:pPr>
-      <w:r>
-        <w:t>In terms of best practices for using bar charts, it is important to ensure that the bars are labeled clearly and accurately, and that the scales used on the axes are appropriate for the data being represented. Additionally, it is important to use colors and patterns appropriately to help the viewer distinguish between different bars or groups of bars.</w:t>
+        <w:rPr>
+          <w:bCs/>
+          <w:sz w:val="32"/>
+          <w:szCs w:val="32"/>
+        </w:rPr>
+      </w:pPr>
+      <w:r>
+        <w:rPr>
+          <w:b/>
+          <w:bCs/>
+          <w:sz w:val="32"/>
+          <w:szCs w:val="32"/>
+        </w:rPr>
+        <w:t>Business Problem</w:t>
+      </w:r>
+      <w:r>
+        <w:rPr>
+          <w:bCs/>
+          <w:sz w:val="32"/>
+          <w:szCs w:val="32"/>
+        </w:rPr>
+        <w:t>:</w:t>
       </w:r>
     </w:p>
     <w:p>
@@ -138,9 +222,31 @@
           <w:tab w:val="left" w:pos="0"/>
           <w:tab w:val="right" w:pos="10800"/>
         </w:tabs>
-      </w:pPr>
-      <w:r>
-        <w:t>Data analysts and data scientists should use bar charts when they want to compare the values of different categories, such as comparing the sales of different products or the number of votes for different candidates. They should also use bar charts when they want to show the distribution of data, such as showing the frequency of different values in a dataset.</w:t>
+        <w:rPr>
+          <w:bCs/>
+          <w:szCs w:val="32"/>
+        </w:rPr>
+      </w:pPr>
+      <w:r>
+        <w:rPr>
+          <w:bCs/>
+          <w:szCs w:val="32"/>
+        </w:rPr>
+        <w:t xml:space="preserve">Retailers can improve their profits by effectively managing their inventory. One way to do this is by analyzing sales data to determine the most in-demand game consoles. By having a clear understanding of consumer preferences, stores can make informed decisions about how much inventory to carry, ensuring that they always have </w:t>
+      </w:r>
+      <w:r>
+        <w:rPr>
+          <w:bCs/>
+          <w:szCs w:val="32"/>
+        </w:rPr>
+        <w:t>the most popular products on han</w:t>
+      </w:r>
+      <w:r>
+        <w:rPr>
+          <w:bCs/>
+          <w:szCs w:val="32"/>
+        </w:rPr>
+        <w:t>d.</w:t>
       </w:r>
     </w:p>
     <w:p>
@@ -149,9 +255,28 @@
           <w:tab w:val="left" w:pos="0"/>
           <w:tab w:val="right" w:pos="10800"/>
         </w:tabs>
-      </w:pPr>
-      <w:r>
-        <w:t>On the other hand, bar charts are not the best choice when the data is continuous and requires more precision, such as showing temperature changes over time, in this case a line chart would be more appropriate. Additionally, bar charts are not suitable when the number of categories is large, as the chart can become cluttered and difficult to read.</w:t>
+        <w:rPr>
+          <w:bCs/>
+          <w:sz w:val="32"/>
+          <w:szCs w:val="32"/>
+        </w:rPr>
+      </w:pPr>
+      <w:r>
+        <w:rPr>
+          <w:b/>
+          <w:bCs/>
+          <w:sz w:val="32"/>
+          <w:szCs w:val="32"/>
+        </w:rPr>
+        <w:t>Business Problem</w:t>
+      </w:r>
+      <w:r>
+        <w:rPr>
+          <w:bCs/>
+          <w:sz w:val="32"/>
+          <w:szCs w:val="32"/>
+        </w:rPr>
+        <w:t>:</w:t>
       </w:r>
     </w:p>
     <w:p>
@@ -160,13 +285,33 @@
           <w:tab w:val="left" w:pos="0"/>
           <w:tab w:val="right" w:pos="10800"/>
         </w:tabs>
-      </w:pPr>
-      <w:r>
-        <w:t>In conclusion, the bar chart is an important data visualization tool with a rich history dating back to the 18th century. It is an effective tool when you want to compare the values of different categories or show the distribution of data. It is important to follow best practices such as ensuring clear and accurate labeling, using appropriate scales, and using colors and patterns appropriately when creating bar charts. However, it's not suitable when the data is continuous, or the number of categories is large.</w:t>
-      </w:r>
+        <w:rPr>
+          <w:bCs/>
+        </w:rPr>
+      </w:pPr>
+      <w:r>
+        <w:rPr>
+          <w:bCs/>
+        </w:rPr>
+        <w:t xml:space="preserve">Tableau chart in </w:t>
+      </w:r>
+      <w:r>
+        <w:rPr>
+          <w:bCs/>
+        </w:rPr>
+        <w:t>file.</w:t>
+      </w:r>
+    </w:p>
+    <w:p>
+      <w:pPr>
+        <w:tabs>
+          <w:tab w:val="left" w:pos="0"/>
+          <w:tab w:val="right" w:pos="10800"/>
+        </w:tabs>
+      </w:pPr>
     </w:p>
     <w:sectPr>
-      <w:headerReference w:type="default" r:id="rId7"/>
+      <w:headerReference w:type="default" r:id="rId8"/>
       <w:pgSz w:w="12240" w:h="15840"/>
       <w:pgMar w:top="720" w:right="720" w:bottom="720" w:left="720" w:header="720" w:footer="720" w:gutter="0"/>
       <w:cols w:space="720"/>
@@ -177,7 +322,7 @@
 </file>
 
 <file path=word/endnotes.xml><?xml version="1.0" encoding="utf-8"?>
-<w:endnotes xmlns:wpc="http://schemas.microsoft.com/office/word/2010/wordprocessingCanvas" xmlns:cx="http://schemas.microsoft.com/office/drawing/2014/chartex" xmlns:cx1="http://schemas.microsoft.com/office/drawing/2015/9/8/chartex" xmlns:cx2="http://schemas.microsoft.com/office/drawing/2015/10/21/chartex" xmlns:cx3="http://schemas.microsoft.com/office/drawing/2016/5/9/chartex" xmlns:cx4="http://schemas.microsoft.com/office/drawing/2016/5/10/chartex" xmlns:cx5="http://schemas.microsoft.com/office/drawing/2016/5/11/chartex" xmlns:cx6="http://schemas.microsoft.com/office/drawing/2016/5/12/chartex" xmlns:cx7="http://schemas.microsoft.com/office/drawing/2016/5/13/chartex" xmlns:cx8="http://schemas.microsoft.com/office/drawing/2016/5/14/chartex" xmlns:mc="http://schemas.openxmlformats.org/markup-compatibility/2006" xmlns:aink="http://schemas.microsoft.com/office/drawing/2016/ink" xmlns:am3d="http://schemas.microsoft.com/office/drawing/2017/model3d" xmlns:o="urn:schemas-microsoft-com:office:office" xmlns:oel="http://schemas.microsoft.com/office/2019/extlst" xmlns:r="http://schemas.openxmlformats.org/officeDocument/2006/relationships" xmlns:m="http://schemas.openxmlformats.org/officeDocument/2006/math" xmlns:v="urn:schemas-microsoft-com:vml" xmlns:wp14="http://schemas.microsoft.com/office/word/2010/wordprocessingDrawing" xmlns:wp="http://schemas.openxmlformats.org/drawingml/2006/wordprocessingDrawing" xmlns:w10="urn:schemas-microsoft-com:office:word" xmlns:w="http://schemas.openxmlformats.org/wordprocessingml/2006/main" xmlns:w14="http://schemas.microsoft.com/office/word/2010/wordml" xmlns:w15="http://schemas.microsoft.com/office/word/2012/wordml" xmlns:w16cex="http://schemas.microsoft.com/office/word/2018/wordml/cex" xmlns:w16cid="http://schemas.microsoft.com/office/word/2016/wordml/cid" xmlns:w16="http://schemas.microsoft.com/office/word/2018/wordml" xmlns:w16sdtdh="http://schemas.microsoft.com/office/word/2020/wordml/sdtdatahash" xmlns:w16se="http://schemas.microsoft.com/office/word/2015/wordml/symex" xmlns:wpg="http://schemas.microsoft.com/office/word/2010/wordprocessingGroup" xmlns:wpi="http://schemas.microsoft.com/office/word/2010/wordprocessingInk" xmlns:wne="http://schemas.microsoft.com/office/word/2006/wordml" xmlns:wps="http://schemas.microsoft.com/office/word/2010/wordprocessingShape" mc:Ignorable="w14 w15 w16se w16cid w16 w16cex w16sdtdh wp14">
+<w:endnotes xmlns:wpc="http://schemas.microsoft.com/office/word/2010/wordprocessingCanvas" xmlns:mc="http://schemas.openxmlformats.org/markup-compatibility/2006" xmlns:o="urn:schemas-microsoft-com:office:office" xmlns:r="http://schemas.openxmlformats.org/officeDocument/2006/relationships" xmlns:m="http://schemas.openxmlformats.org/officeDocument/2006/math" xmlns:v="urn:schemas-microsoft-com:vml" xmlns:wp14="http://schemas.microsoft.com/office/word/2010/wordprocessingDrawing" xmlns:wp="http://schemas.openxmlformats.org/drawingml/2006/wordprocessingDrawing" xmlns:w10="urn:schemas-microsoft-com:office:word" xmlns:w="http://schemas.openxmlformats.org/wordprocessingml/2006/main" xmlns:w14="http://schemas.microsoft.com/office/word/2010/wordml" xmlns:w15="http://schemas.microsoft.com/office/word/2012/wordml" xmlns:wpg="http://schemas.microsoft.com/office/word/2010/wordprocessingGroup" xmlns:wpi="http://schemas.microsoft.com/office/word/2010/wordprocessingInk" xmlns:wne="http://schemas.microsoft.com/office/word/2006/wordml" xmlns:wps="http://schemas.microsoft.com/office/word/2010/wordprocessingShape" mc:Ignorable="w14 w15 wp14">
   <w:endnote w:type="separator" w:id="-1">
     <w:p>
       <w:pPr>
@@ -202,7 +347,7 @@
 </file>
 
 <file path=word/footnotes.xml><?xml version="1.0" encoding="utf-8"?>
-<w:footnotes xmlns:wpc="http://schemas.microsoft.com/office/word/2010/wordprocessingCanvas" xmlns:cx="http://schemas.microsoft.com/office/drawing/2014/chartex" xmlns:cx1="http://schemas.microsoft.com/office/drawing/2015/9/8/chartex" xmlns:cx2="http://schemas.microsoft.com/office/drawing/2015/10/21/chartex" xmlns:cx3="http://schemas.microsoft.com/office/drawing/2016/5/9/chartex" xmlns:cx4="http://schemas.microsoft.com/office/drawing/2016/5/10/chartex" xmlns:cx5="http://schemas.microsoft.com/office/drawing/2016/5/11/chartex" xmlns:cx6="http://schemas.microsoft.com/office/drawing/2016/5/12/chartex" xmlns:cx7="http://schemas.microsoft.com/office/drawing/2016/5/13/chartex" xmlns:cx8="http://schemas.microsoft.com/office/drawing/2016/5/14/chartex" xmlns:mc="http://schemas.openxmlformats.org/markup-compatibility/2006" xmlns:aink="http://schemas.microsoft.com/office/drawing/2016/ink" xmlns:am3d="http://schemas.microsoft.com/office/drawing/2017/model3d" xmlns:o="urn:schemas-microsoft-com:office:office" xmlns:oel="http://schemas.microsoft.com/office/2019/extlst" xmlns:r="http://schemas.openxmlformats.org/officeDocument/2006/relationships" xmlns:m="http://schemas.openxmlformats.org/officeDocument/2006/math" xmlns:v="urn:schemas-microsoft-com:vml" xmlns:wp14="http://schemas.microsoft.com/office/word/2010/wordprocessingDrawing" xmlns:wp="http://schemas.openxmlformats.org/drawingml/2006/wordprocessingDrawing" xmlns:w10="urn:schemas-microsoft-com:office:word" xmlns:w="http://schemas.openxmlformats.org/wordprocessingml/2006/main" xmlns:w14="http://schemas.microsoft.com/office/word/2010/wordml" xmlns:w15="http://schemas.microsoft.com/office/word/2012/wordml" xmlns:w16cex="http://schemas.microsoft.com/office/word/2018/wordml/cex" xmlns:w16cid="http://schemas.microsoft.com/office/word/2016/wordml/cid" xmlns:w16="http://schemas.microsoft.com/office/word/2018/wordml" xmlns:w16sdtdh="http://schemas.microsoft.com/office/word/2020/wordml/sdtdatahash" xmlns:w16se="http://schemas.microsoft.com/office/word/2015/wordml/symex" xmlns:wpg="http://schemas.microsoft.com/office/word/2010/wordprocessingGroup" xmlns:wpi="http://schemas.microsoft.com/office/word/2010/wordprocessingInk" xmlns:wne="http://schemas.microsoft.com/office/word/2006/wordml" xmlns:wps="http://schemas.microsoft.com/office/word/2010/wordprocessingShape" mc:Ignorable="w14 w15 w16se w16cid w16 w16cex w16sdtdh wp14">
+<w:footnotes xmlns:wpc="http://schemas.microsoft.com/office/word/2010/wordprocessingCanvas" xmlns:mc="http://schemas.openxmlformats.org/markup-compatibility/2006" xmlns:o="urn:schemas-microsoft-com:office:office" xmlns:r="http://schemas.openxmlformats.org/officeDocument/2006/relationships" xmlns:m="http://schemas.openxmlformats.org/officeDocument/2006/math" xmlns:v="urn:schemas-microsoft-com:vml" xmlns:wp14="http://schemas.microsoft.com/office/word/2010/wordprocessingDrawing" xmlns:wp="http://schemas.openxmlformats.org/drawingml/2006/wordprocessingDrawing" xmlns:w10="urn:schemas-microsoft-com:office:word" xmlns:w="http://schemas.openxmlformats.org/wordprocessingml/2006/main" xmlns:w14="http://schemas.microsoft.com/office/word/2010/wordml" xmlns:w15="http://schemas.microsoft.com/office/word/2012/wordml" xmlns:wpg="http://schemas.microsoft.com/office/word/2010/wordprocessingGroup" xmlns:wpi="http://schemas.microsoft.com/office/word/2010/wordprocessingInk" xmlns:wne="http://schemas.microsoft.com/office/word/2006/wordml" xmlns:wps="http://schemas.microsoft.com/office/word/2010/wordprocessingShape" mc:Ignorable="w14 w15 wp14">
   <w:footnote w:type="separator" w:id="-1">
     <w:p>
       <w:pPr>
@@ -227,7 +372,7 @@
 </file>
 
 <file path=word/header1.xml><?xml version="1.0" encoding="utf-8"?>
-<w:hdr xmlns:wpc="http://schemas.microsoft.com/office/word/2010/wordprocessingCanvas" xmlns:cx="http://schemas.microsoft.com/office/drawing/2014/chartex" xmlns:cx1="http://schemas.microsoft.com/office/drawing/2015/9/8/chartex" xmlns:cx2="http://schemas.microsoft.com/office/drawing/2015/10/21/chartex" xmlns:cx3="http://schemas.microsoft.com/office/drawing/2016/5/9/chartex" xmlns:cx4="http://schemas.microsoft.com/office/drawing/2016/5/10/chartex" xmlns:cx5="http://schemas.microsoft.com/office/drawing/2016/5/11/chartex" xmlns:cx6="http://schemas.microsoft.com/office/drawing/2016/5/12/chartex" xmlns:cx7="http://schemas.microsoft.com/office/drawing/2016/5/13/chartex" xmlns:cx8="http://schemas.microsoft.com/office/drawing/2016/5/14/chartex" xmlns:mc="http://schemas.openxmlformats.org/markup-compatibility/2006" xmlns:aink="http://schemas.microsoft.com/office/drawing/2016/ink" xmlns:am3d="http://schemas.microsoft.com/office/drawing/2017/model3d" xmlns:o="urn:schemas-microsoft-com:office:office" xmlns:oel="http://schemas.microsoft.com/office/2019/extlst" xmlns:r="http://schemas.openxmlformats.org/officeDocument/2006/relationships" xmlns:m="http://schemas.openxmlformats.org/officeDocument/2006/math" xmlns:v="urn:schemas-microsoft-com:vml" xmlns:wp14="http://schemas.microsoft.com/office/word/2010/wordprocessingDrawing" xmlns:wp="http://schemas.openxmlformats.org/drawingml/2006/wordprocessingDrawing" xmlns:w10="urn:schemas-microsoft-com:office:word" xmlns:w="http://schemas.openxmlformats.org/wordprocessingml/2006/main" xmlns:w14="http://schemas.microsoft.com/office/word/2010/wordml" xmlns:w15="http://schemas.microsoft.com/office/word/2012/wordml" xmlns:w16cex="http://schemas.microsoft.com/office/word/2018/wordml/cex" xmlns:w16cid="http://schemas.microsoft.com/office/word/2016/wordml/cid" xmlns:w16="http://schemas.microsoft.com/office/word/2018/wordml" xmlns:w16sdtdh="http://schemas.microsoft.com/office/word/2020/wordml/sdtdatahash" xmlns:w16se="http://schemas.microsoft.com/office/word/2015/wordml/symex" xmlns:wpg="http://schemas.microsoft.com/office/word/2010/wordprocessingGroup" xmlns:wpi="http://schemas.microsoft.com/office/word/2010/wordprocessingInk" xmlns:wne="http://schemas.microsoft.com/office/word/2006/wordml" xmlns:wps="http://schemas.microsoft.com/office/word/2010/wordprocessingShape" mc:Ignorable="w14 w15 w16se w16cid w16 w16cex w16sdtdh wp14">
+<w:hdr xmlns:wpc="http://schemas.microsoft.com/office/word/2010/wordprocessingCanvas" xmlns:mc="http://schemas.openxmlformats.org/markup-compatibility/2006" xmlns:o="urn:schemas-microsoft-com:office:office" xmlns:r="http://schemas.openxmlformats.org/officeDocument/2006/relationships" xmlns:m="http://schemas.openxmlformats.org/officeDocument/2006/math" xmlns:v="urn:schemas-microsoft-com:vml" xmlns:wp14="http://schemas.microsoft.com/office/word/2010/wordprocessingDrawing" xmlns:wp="http://schemas.openxmlformats.org/drawingml/2006/wordprocessingDrawing" xmlns:w10="urn:schemas-microsoft-com:office:word" xmlns:w="http://schemas.openxmlformats.org/wordprocessingml/2006/main" xmlns:w14="http://schemas.microsoft.com/office/word/2010/wordml" xmlns:w15="http://schemas.microsoft.com/office/word/2012/wordml" xmlns:wpg="http://schemas.microsoft.com/office/word/2010/wordprocessingGroup" xmlns:wpi="http://schemas.microsoft.com/office/word/2010/wordprocessingInk" xmlns:wne="http://schemas.microsoft.com/office/word/2006/wordml" xmlns:wps="http://schemas.microsoft.com/office/word/2010/wordprocessingShape" mc:Ignorable="w14 w15 wp14">
   <w:p>
     <w:pPr>
       <w:pStyle w:val="Header"/>
@@ -252,7 +397,7 @@
 </file>
 
 <file path=word/numbering.xml><?xml version="1.0" encoding="utf-8"?>
-<w:numbering xmlns:wpc="http://schemas.microsoft.com/office/word/2010/wordprocessingCanvas" xmlns:cx="http://schemas.microsoft.com/office/drawing/2014/chartex" xmlns:cx1="http://schemas.microsoft.com/office/drawing/2015/9/8/chartex" xmlns:cx2="http://schemas.microsoft.com/office/drawing/2015/10/21/chartex" xmlns:cx3="http://schemas.microsoft.com/office/drawing/2016/5/9/chartex" xmlns:cx4="http://schemas.microsoft.com/office/drawing/2016/5/10/chartex" xmlns:cx5="http://schemas.microsoft.com/office/drawing/2016/5/11/chartex" xmlns:cx6="http://schemas.microsoft.com/office/drawing/2016/5/12/chartex" xmlns:cx7="http://schemas.microsoft.com/office/drawing/2016/5/13/chartex" xmlns:cx8="http://schemas.microsoft.com/office/drawing/2016/5/14/chartex" xmlns:mc="http://schemas.openxmlformats.org/markup-compatibility/2006" xmlns:aink="http://schemas.microsoft.com/office/drawing/2016/ink" xmlns:am3d="http://schemas.microsoft.com/office/drawing/2017/model3d" xmlns:o="urn:schemas-microsoft-com:office:office" xmlns:oel="http://schemas.microsoft.com/office/2019/extlst" xmlns:r="http://schemas.openxmlformats.org/officeDocument/2006/relationships" xmlns:m="http://schemas.openxmlformats.org/officeDocument/2006/math" xmlns:v="urn:schemas-microsoft-com:vml" xmlns:wp14="http://schemas.microsoft.com/office/word/2010/wordprocessingDrawing" xmlns:wp="http://schemas.openxmlformats.org/drawingml/2006/wordprocessingDrawing" xmlns:w10="urn:schemas-microsoft-com:office:word" xmlns:w="http://schemas.openxmlformats.org/wordprocessingml/2006/main" xmlns:w14="http://schemas.microsoft.com/office/word/2010/wordml" xmlns:w15="http://schemas.microsoft.com/office/word/2012/wordml" xmlns:w16cex="http://schemas.microsoft.com/office/word/2018/wordml/cex" xmlns:w16cid="http://schemas.microsoft.com/office/word/2016/wordml/cid" xmlns:w16="http://schemas.microsoft.com/office/word/2018/wordml" xmlns:w16sdtdh="http://schemas.microsoft.com/office/word/2020/wordml/sdtdatahash" xmlns:w16se="http://schemas.microsoft.com/office/word/2015/wordml/symex" xmlns:wpg="http://schemas.microsoft.com/office/word/2010/wordprocessingGroup" xmlns:wpi="http://schemas.microsoft.com/office/word/2010/wordprocessingInk" xmlns:wne="http://schemas.microsoft.com/office/word/2006/wordml" xmlns:wps="http://schemas.microsoft.com/office/word/2010/wordprocessingShape" mc:Ignorable="w14 w15 w16se w16cid w16 w16cex w16sdtdh wp14">
+<w:numbering xmlns:wpc="http://schemas.microsoft.com/office/word/2010/wordprocessingCanvas" xmlns:mc="http://schemas.openxmlformats.org/markup-compatibility/2006" xmlns:o="urn:schemas-microsoft-com:office:office" xmlns:r="http://schemas.openxmlformats.org/officeDocument/2006/relationships" xmlns:m="http://schemas.openxmlformats.org/officeDocument/2006/math" xmlns:v="urn:schemas-microsoft-com:vml" xmlns:wp14="http://schemas.microsoft.com/office/word/2010/wordprocessingDrawing" xmlns:wp="http://schemas.openxmlformats.org/drawingml/2006/wordprocessingDrawing" xmlns:w10="urn:schemas-microsoft-com:office:word" xmlns:w="http://schemas.openxmlformats.org/wordprocessingml/2006/main" xmlns:w14="http://schemas.microsoft.com/office/word/2010/wordml" xmlns:w15="http://schemas.microsoft.com/office/word/2012/wordml" xmlns:wpg="http://schemas.microsoft.com/office/word/2010/wordprocessingGroup" xmlns:wpi="http://schemas.microsoft.com/office/word/2010/wordprocessingInk" xmlns:wne="http://schemas.microsoft.com/office/word/2006/wordml" xmlns:wps="http://schemas.microsoft.com/office/word/2010/wordprocessingShape" mc:Ignorable="w14 w15 wp14">
   <w:abstractNum w:abstractNumId="0" w15:restartNumberingAfterBreak="0">
     <w:nsid w:val="41D419A6"/>
     <w:multiLevelType w:val="hybridMultilevel"/>
@@ -365,14 +510,14 @@
       </w:rPr>
     </w:lvl>
   </w:abstractNum>
-  <w:num w:numId="1" w16cid:durableId="549270993">
+  <w:num w:numId="1">
     <w:abstractNumId w:val="0"/>
   </w:num>
 </w:numbering>
 </file>
 
 <file path=word/styles.xml><?xml version="1.0" encoding="utf-8"?>
-<w:styles xmlns:mc="http://schemas.openxmlformats.org/markup-compatibility/2006" xmlns:r="http://schemas.openxmlformats.org/officeDocument/2006/relationships" xmlns:w="http://schemas.openxmlformats.org/wordprocessingml/2006/main" xmlns:w14="http://schemas.microsoft.com/office/word/2010/wordml" xmlns:w15="http://schemas.microsoft.com/office/word/2012/wordml" xmlns:w16cex="http://schemas.microsoft.com/office/word/2018/wordml/cex" xmlns:w16cid="http://schemas.microsoft.com/office/word/2016/wordml/cid" xmlns:w16="http://schemas.microsoft.com/office/word/2018/wordml" xmlns:w16sdtdh="http://schemas.microsoft.com/office/word/2020/wordml/sdtdatahash" xmlns:w16se="http://schemas.microsoft.com/office/word/2015/wordml/symex" mc:Ignorable="w14 w15 w16se w16cid w16 w16cex w16sdtdh">
+<w:styles xmlns:mc="http://schemas.openxmlformats.org/markup-compatibility/2006" xmlns:r="http://schemas.openxmlformats.org/officeDocument/2006/relationships" xmlns:w="http://schemas.openxmlformats.org/wordprocessingml/2006/main" xmlns:w14="http://schemas.microsoft.com/office/word/2010/wordml" xmlns:w15="http://schemas.microsoft.com/office/word/2012/wordml" mc:Ignorable="w14 w15">
   <w:docDefaults>
     <w:rPrDefault>
       <w:rPr>
@@ -388,7 +533,7 @@
       </w:pPr>
     </w:pPrDefault>
   </w:docDefaults>
-  <w:latentStyles w:defLockedState="0" w:defUIPriority="99" w:defSemiHidden="0" w:defUnhideWhenUsed="0" w:defQFormat="0" w:count="376">
+  <w:latentStyles w:defLockedState="0" w:defUIPriority="99" w:defSemiHidden="0" w:defUnhideWhenUsed="0" w:defQFormat="0" w:count="371">
     <w:lsdException w:name="Normal" w:uiPriority="0" w:qFormat="1"/>
     <w:lsdException w:name="heading 1" w:uiPriority="9" w:qFormat="1"/>
     <w:lsdException w:name="heading 2" w:semiHidden="1" w:uiPriority="9" w:unhideWhenUsed="1" w:qFormat="1"/>
@@ -494,6 +639,7 @@
     <w:lsdException w:name="HTML Sample" w:semiHidden="1" w:unhideWhenUsed="1"/>
     <w:lsdException w:name="HTML Typewriter" w:semiHidden="1" w:unhideWhenUsed="1"/>
     <w:lsdException w:name="HTML Variable" w:semiHidden="1" w:unhideWhenUsed="1"/>
+    <w:lsdException w:name="Normal Table" w:semiHidden="1" w:unhideWhenUsed="1"/>
     <w:lsdException w:name="annotation subject" w:semiHidden="1" w:unhideWhenUsed="1"/>
     <w:lsdException w:name="No List" w:semiHidden="1" w:unhideWhenUsed="1"/>
     <w:lsdException w:name="Outline List 1" w:semiHidden="1" w:unhideWhenUsed="1"/>
@@ -540,8 +686,10 @@
     <w:lsdException w:name="Table Subtle 2" w:semiHidden="1" w:unhideWhenUsed="1"/>
     <w:lsdException w:name="Table Web 1" w:semiHidden="1" w:unhideWhenUsed="1"/>
     <w:lsdException w:name="Table Web 2" w:semiHidden="1" w:unhideWhenUsed="1"/>
+    <w:lsdException w:name="Table Web 3" w:semiHidden="1" w:unhideWhenUsed="1"/>
     <w:lsdException w:name="Balloon Text" w:semiHidden="1" w:unhideWhenUsed="1"/>
     <w:lsdException w:name="Table Grid" w:uiPriority="39"/>
+    <w:lsdException w:name="Table Theme" w:semiHidden="1" w:unhideWhenUsed="1"/>
     <w:lsdException w:name="Placeholder Text" w:semiHidden="1"/>
     <w:lsdException w:name="No Spacing" w:uiPriority="1" w:qFormat="1"/>
     <w:lsdException w:name="Light Shading" w:uiPriority="60"/>
@@ -757,11 +905,6 @@
     <w:lsdException w:name="List Table 5 Dark Accent 6" w:uiPriority="50"/>
     <w:lsdException w:name="List Table 6 Colorful Accent 6" w:uiPriority="51"/>
     <w:lsdException w:name="List Table 7 Colorful Accent 6" w:uiPriority="52"/>
-    <w:lsdException w:name="Mention" w:semiHidden="1" w:unhideWhenUsed="1"/>
-    <w:lsdException w:name="Smart Hyperlink" w:semiHidden="1" w:unhideWhenUsed="1"/>
-    <w:lsdException w:name="Hashtag" w:semiHidden="1" w:unhideWhenUsed="1"/>
-    <w:lsdException w:name="Unresolved Mention" w:semiHidden="1" w:unhideWhenUsed="1"/>
-    <w:lsdException w:name="Smart Link" w:semiHidden="1" w:unhideWhenUsed="1"/>
   </w:latentStyles>
   <w:style w:type="paragraph" w:default="1" w:styleId="Normal">
     <w:name w:val="Normal"/>
@@ -848,6 +991,17 @@
       <w:ind w:left="720"/>
       <w:contextualSpacing/>
     </w:pPr>
+  </w:style>
+  <w:style w:type="character" w:styleId="Hyperlink">
+    <w:name w:val="Hyperlink"/>
+    <w:basedOn w:val="DefaultParagraphFont"/>
+    <w:uiPriority w:val="99"/>
+    <w:unhideWhenUsed/>
+    <w:rsid w:val="00A5762A"/>
+    <w:rPr>
+      <w:color w:val="0563C1" w:themeColor="hyperlink"/>
+      <w:u w:val="single"/>
+    </w:rPr>
   </w:style>
 </w:styles>
 </file>

</xml_diff>